<commit_message>
replaced all files of repository with new files
</commit_message>
<xml_diff>
--- a/Team Division of Labor template.docx
+++ b/Team Division of Labor template.docx
@@ -1,6 +1,6 @@
 
 <file path=word/document.xml><?xml version="1.0" encoding="utf-8"?>
-<w:document xmlns:wpc="http://schemas.microsoft.com/office/word/2010/wordprocessingCanvas" xmlns:cx="http://schemas.microsoft.com/office/drawing/2014/chartex" xmlns:cx1="http://schemas.microsoft.com/office/drawing/2015/9/8/chartex" xmlns:cx2="http://schemas.microsoft.com/office/drawing/2015/10/21/chartex" xmlns:cx3="http://schemas.microsoft.com/office/drawing/2016/5/9/chartex" xmlns:cx4="http://schemas.microsoft.com/office/drawing/2016/5/10/chartex" xmlns:cx5="http://schemas.microsoft.com/office/drawing/2016/5/11/chartex" xmlns:cx6="http://schemas.microsoft.com/office/drawing/2016/5/12/chartex" xmlns:cx7="http://schemas.microsoft.com/office/drawing/2016/5/13/chartex" xmlns:cx8="http://schemas.microsoft.com/office/drawing/2016/5/14/chartex" xmlns:mc="http://schemas.openxmlformats.org/markup-compatibility/2006" xmlns:aink="http://schemas.microsoft.com/office/drawing/2016/ink" xmlns:am3d="http://schemas.microsoft.com/office/drawing/2017/model3d" xmlns:o="urn:schemas-microsoft-com:office:office" xmlns:r="http://schemas.openxmlformats.org/officeDocument/2006/relationships" xmlns:m="http://schemas.openxmlformats.org/officeDocument/2006/math" xmlns:v="urn:schemas-microsoft-com:vml" xmlns:wp14="http://schemas.microsoft.com/office/word/2010/wordprocessingDrawing" xmlns:wp="http://schemas.openxmlformats.org/drawingml/2006/wordprocessingDrawing" xmlns:w10="urn:schemas-microsoft-com:office:word" xmlns:w="http://schemas.openxmlformats.org/wordprocessingml/2006/main" xmlns:w14="http://schemas.microsoft.com/office/word/2010/wordml" xmlns:w15="http://schemas.microsoft.com/office/word/2012/wordml" xmlns:w16cex="http://schemas.microsoft.com/office/word/2018/wordml/cex" xmlns:w16cid="http://schemas.microsoft.com/office/word/2016/wordml/cid" xmlns:w16="http://schemas.microsoft.com/office/word/2018/wordml" xmlns:w16sdtdh="http://schemas.microsoft.com/office/word/2020/wordml/sdtdatahash" xmlns:w16se="http://schemas.microsoft.com/office/word/2015/wordml/symex" xmlns:wpg="http://schemas.microsoft.com/office/word/2010/wordprocessingGroup" xmlns:wpi="http://schemas.microsoft.com/office/word/2010/wordprocessingInk" xmlns:wne="http://schemas.microsoft.com/office/word/2006/wordml" xmlns:wps="http://schemas.microsoft.com/office/word/2010/wordprocessingShape" mc:Ignorable="w14 w15 w16se w16cid w16 w16cex w16sdtdh wp14">
+<w:document xmlns:wpc="http://schemas.microsoft.com/office/word/2010/wordprocessingCanvas" xmlns:cx="http://schemas.microsoft.com/office/drawing/2014/chartex" xmlns:cx1="http://schemas.microsoft.com/office/drawing/2015/9/8/chartex" xmlns:cx2="http://schemas.microsoft.com/office/drawing/2015/10/21/chartex" xmlns:cx3="http://schemas.microsoft.com/office/drawing/2016/5/9/chartex" xmlns:cx4="http://schemas.microsoft.com/office/drawing/2016/5/10/chartex" xmlns:cx5="http://schemas.microsoft.com/office/drawing/2016/5/11/chartex" xmlns:cx6="http://schemas.microsoft.com/office/drawing/2016/5/12/chartex" xmlns:cx7="http://schemas.microsoft.com/office/drawing/2016/5/13/chartex" xmlns:cx8="http://schemas.microsoft.com/office/drawing/2016/5/14/chartex" xmlns:mc="http://schemas.openxmlformats.org/markup-compatibility/2006" xmlns:aink="http://schemas.microsoft.com/office/drawing/2016/ink" xmlns:am3d="http://schemas.microsoft.com/office/drawing/2017/model3d" xmlns:o="urn:schemas-microsoft-com:office:office" xmlns:oel="http://schemas.microsoft.com/office/2019/extlst" xmlns:r="http://schemas.openxmlformats.org/officeDocument/2006/relationships" xmlns:m="http://schemas.openxmlformats.org/officeDocument/2006/math" xmlns:v="urn:schemas-microsoft-com:vml" xmlns:wp14="http://schemas.microsoft.com/office/word/2010/wordprocessingDrawing" xmlns:wp="http://schemas.openxmlformats.org/drawingml/2006/wordprocessingDrawing" xmlns:w10="urn:schemas-microsoft-com:office:word" xmlns:w="http://schemas.openxmlformats.org/wordprocessingml/2006/main" xmlns:w14="http://schemas.microsoft.com/office/word/2010/wordml" xmlns:w15="http://schemas.microsoft.com/office/word/2012/wordml" xmlns:w16cex="http://schemas.microsoft.com/office/word/2018/wordml/cex" xmlns:w16cid="http://schemas.microsoft.com/office/word/2016/wordml/cid" xmlns:w16="http://schemas.microsoft.com/office/word/2018/wordml" xmlns:w16du="http://schemas.microsoft.com/office/word/2023/wordml/word16du" xmlns:w16sdtdh="http://schemas.microsoft.com/office/word/2020/wordml/sdtdatahash" xmlns:w16se="http://schemas.microsoft.com/office/word/2015/wordml/symex" xmlns:wpg="http://schemas.microsoft.com/office/word/2010/wordprocessingGroup" xmlns:wpi="http://schemas.microsoft.com/office/word/2010/wordprocessingInk" xmlns:wne="http://schemas.microsoft.com/office/word/2006/wordml" xmlns:wps="http://schemas.microsoft.com/office/word/2010/wordprocessingShape" mc:Ignorable="w14 w15 w16se w16cid w16 w16cex w16sdtdh w16du wp14">
   <w:body>
     <w:p>
       <w:pPr>
@@ -241,19 +241,31 @@
           <w:tcPr>
             <w:tcW w:w="4500" w:type="dxa"/>
           </w:tcPr>
-          <w:p/>
+          <w:p>
+            <w:r>
+              <w:t xml:space="preserve">Add escape option for each line when creating a new appliance </w:t>
+            </w:r>
+          </w:p>
         </w:tc>
         <w:tc>
           <w:tcPr>
             <w:tcW w:w="2250" w:type="dxa"/>
           </w:tcPr>
-          <w:p/>
+          <w:p>
+            <w:r>
+              <w:t>Destiny</w:t>
+            </w:r>
+          </w:p>
         </w:tc>
         <w:tc>
           <w:tcPr>
             <w:tcW w:w="2155" w:type="dxa"/>
           </w:tcPr>
-          <w:p/>
+          <w:p>
+            <w:r>
+              <w:t xml:space="preserve">Colin </w:t>
+            </w:r>
+          </w:p>
         </w:tc>
       </w:tr>
       <w:tr>
@@ -271,19 +283,31 @@
           <w:tcPr>
             <w:tcW w:w="4500" w:type="dxa"/>
           </w:tcPr>
-          <w:p/>
+          <w:p>
+            <w:r>
+              <w:t xml:space="preserve">Added print information of new appliance after it is created </w:t>
+            </w:r>
+          </w:p>
         </w:tc>
         <w:tc>
           <w:tcPr>
             <w:tcW w:w="2250" w:type="dxa"/>
           </w:tcPr>
-          <w:p/>
+          <w:p>
+            <w:r>
+              <w:t>Destiny</w:t>
+            </w:r>
+          </w:p>
         </w:tc>
         <w:tc>
           <w:tcPr>
             <w:tcW w:w="2155" w:type="dxa"/>
           </w:tcPr>
-          <w:p/>
+          <w:p>
+            <w:r>
+              <w:t xml:space="preserve">Colin </w:t>
+            </w:r>
+          </w:p>
         </w:tc>
       </w:tr>
       <w:tr>
@@ -301,19 +325,31 @@
           <w:tcPr>
             <w:tcW w:w="4500" w:type="dxa"/>
           </w:tcPr>
-          <w:p/>
+          <w:p>
+            <w:r>
+              <w:t xml:space="preserve">Added a method that deletes the newly created appliance if it was created incorrectly </w:t>
+            </w:r>
+          </w:p>
         </w:tc>
         <w:tc>
           <w:tcPr>
             <w:tcW w:w="2250" w:type="dxa"/>
           </w:tcPr>
-          <w:p/>
+          <w:p>
+            <w:r>
+              <w:t>Destiny</w:t>
+            </w:r>
+          </w:p>
         </w:tc>
         <w:tc>
           <w:tcPr>
             <w:tcW w:w="2155" w:type="dxa"/>
           </w:tcPr>
-          <w:p/>
+          <w:p>
+            <w:r>
+              <w:t xml:space="preserve">Colin </w:t>
+            </w:r>
+          </w:p>
         </w:tc>
       </w:tr>
       <w:tr>
@@ -331,13 +367,21 @@
           <w:tcPr>
             <w:tcW w:w="4500" w:type="dxa"/>
           </w:tcPr>
-          <w:p/>
+          <w:p>
+            <w:r>
+              <w:t xml:space="preserve">Added overloaded methods that print information to a csv file </w:t>
+            </w:r>
+          </w:p>
         </w:tc>
         <w:tc>
           <w:tcPr>
             <w:tcW w:w="2250" w:type="dxa"/>
           </w:tcPr>
-          <w:p/>
+          <w:p>
+            <w:r>
+              <w:t>Destiny</w:t>
+            </w:r>
+          </w:p>
         </w:tc>
         <w:tc>
           <w:tcPr>
@@ -361,13 +405,21 @@
           <w:tcPr>
             <w:tcW w:w="4500" w:type="dxa"/>
           </w:tcPr>
-          <w:p/>
+          <w:p>
+            <w:r>
+              <w:t xml:space="preserve">Implemented print to csv code that prints the user inputs, the program outputs, and other information to a csv file using overloaded methods. </w:t>
+            </w:r>
+          </w:p>
         </w:tc>
         <w:tc>
           <w:tcPr>
             <w:tcW w:w="2250" w:type="dxa"/>
           </w:tcPr>
-          <w:p/>
+          <w:p>
+            <w:r>
+              <w:t>Destiny</w:t>
+            </w:r>
+          </w:p>
         </w:tc>
         <w:tc>
           <w:tcPr>
@@ -387,13 +439,21 @@
           <w:tcPr>
             <w:tcW w:w="4500" w:type="dxa"/>
           </w:tcPr>
-          <w:p/>
+          <w:p>
+            <w:r>
+              <w:t xml:space="preserve">Created program outline that details all inputs, outputs, and required methods and classes. </w:t>
+            </w:r>
+          </w:p>
         </w:tc>
         <w:tc>
           <w:tcPr>
             <w:tcW w:w="2250" w:type="dxa"/>
           </w:tcPr>
-          <w:p/>
+          <w:p>
+            <w:r>
+              <w:t xml:space="preserve">Destiny </w:t>
+            </w:r>
+          </w:p>
         </w:tc>
         <w:tc>
           <w:tcPr>
@@ -413,13 +473,21 @@
           <w:tcPr>
             <w:tcW w:w="4500" w:type="dxa"/>
           </w:tcPr>
-          <w:p/>
+          <w:p>
+            <w:r>
+              <w:t xml:space="preserve">Created initial design slideshow and finished program outline and testing slides. </w:t>
+            </w:r>
+          </w:p>
         </w:tc>
         <w:tc>
           <w:tcPr>
             <w:tcW w:w="2250" w:type="dxa"/>
           </w:tcPr>
-          <w:p/>
+          <w:p>
+            <w:r>
+              <w:t xml:space="preserve">Destiny </w:t>
+            </w:r>
+          </w:p>
         </w:tc>
         <w:tc>
           <w:tcPr>
@@ -491,15 +559,7 @@
         <w:t>Tasks and responsibilities:</w:t>
       </w:r>
       <w:r>
-        <w:t xml:space="preserve"> Provide a brief description of the task or responsibility. Be as specific as possible.  </w:t>
-      </w:r>
-      <w:proofErr w:type="gramStart"/>
-      <w:r>
-        <w:t>E.g.</w:t>
-      </w:r>
-      <w:proofErr w:type="gramEnd"/>
-      <w:r>
-        <w:t xml:space="preserve"> “Implemented the algorithm for figuring out the neighborhood of an individual” </w:t>
+        <w:t xml:space="preserve"> Provide a brief description of the task or responsibility. Be as specific as possible.  E.g. “Implemented the algorithm for figuring out the neighborhood of an individual” </w:t>
       </w:r>
     </w:p>
     <w:p>
@@ -537,7 +597,7 @@
 </file>
 
 <file path=word/styles.xml><?xml version="1.0" encoding="utf-8"?>
-<w:styles xmlns:mc="http://schemas.openxmlformats.org/markup-compatibility/2006" xmlns:r="http://schemas.openxmlformats.org/officeDocument/2006/relationships" xmlns:w="http://schemas.openxmlformats.org/wordprocessingml/2006/main" xmlns:w14="http://schemas.microsoft.com/office/word/2010/wordml" xmlns:w15="http://schemas.microsoft.com/office/word/2012/wordml" xmlns:w16cex="http://schemas.microsoft.com/office/word/2018/wordml/cex" xmlns:w16cid="http://schemas.microsoft.com/office/word/2016/wordml/cid" xmlns:w16="http://schemas.microsoft.com/office/word/2018/wordml" xmlns:w16sdtdh="http://schemas.microsoft.com/office/word/2020/wordml/sdtdatahash" xmlns:w16se="http://schemas.microsoft.com/office/word/2015/wordml/symex" mc:Ignorable="w14 w15 w16se w16cid w16 w16cex w16sdtdh">
+<w:styles xmlns:mc="http://schemas.openxmlformats.org/markup-compatibility/2006" xmlns:r="http://schemas.openxmlformats.org/officeDocument/2006/relationships" xmlns:w="http://schemas.openxmlformats.org/wordprocessingml/2006/main" xmlns:w14="http://schemas.microsoft.com/office/word/2010/wordml" xmlns:w15="http://schemas.microsoft.com/office/word/2012/wordml" xmlns:w16cex="http://schemas.microsoft.com/office/word/2018/wordml/cex" xmlns:w16cid="http://schemas.microsoft.com/office/word/2016/wordml/cid" xmlns:w16="http://schemas.microsoft.com/office/word/2018/wordml" xmlns:w16du="http://schemas.microsoft.com/office/word/2023/wordml/word16du" xmlns:w16sdtdh="http://schemas.microsoft.com/office/word/2020/wordml/sdtdatahash" xmlns:w16se="http://schemas.microsoft.com/office/word/2015/wordml/symex" mc:Ignorable="w14 w15 w16se w16cid w16 w16cex w16sdtdh w16du">
   <w:docDefaults>
     <w:rPrDefault>
       <w:rPr>
@@ -659,6 +719,7 @@
     <w:lsdException w:name="HTML Sample" w:semiHidden="1" w:unhideWhenUsed="1"/>
     <w:lsdException w:name="HTML Typewriter" w:semiHidden="1" w:unhideWhenUsed="1"/>
     <w:lsdException w:name="HTML Variable" w:semiHidden="1" w:unhideWhenUsed="1"/>
+    <w:lsdException w:name="Normal Table" w:semiHidden="1" w:unhideWhenUsed="1"/>
     <w:lsdException w:name="annotation subject" w:semiHidden="1" w:unhideWhenUsed="1"/>
     <w:lsdException w:name="No List" w:semiHidden="1" w:unhideWhenUsed="1"/>
     <w:lsdException w:name="Outline List 1" w:semiHidden="1" w:unhideWhenUsed="1"/>
@@ -705,8 +766,10 @@
     <w:lsdException w:name="Table Subtle 2" w:semiHidden="1" w:unhideWhenUsed="1"/>
     <w:lsdException w:name="Table Web 1" w:semiHidden="1" w:unhideWhenUsed="1"/>
     <w:lsdException w:name="Table Web 2" w:semiHidden="1" w:unhideWhenUsed="1"/>
+    <w:lsdException w:name="Table Web 3" w:semiHidden="1" w:unhideWhenUsed="1"/>
     <w:lsdException w:name="Balloon Text" w:semiHidden="1" w:unhideWhenUsed="1"/>
     <w:lsdException w:name="Table Grid" w:uiPriority="39"/>
+    <w:lsdException w:name="Table Theme" w:semiHidden="1" w:unhideWhenUsed="1"/>
     <w:lsdException w:name="Placeholder Text" w:semiHidden="1"/>
     <w:lsdException w:name="No Spacing" w:uiPriority="1" w:qFormat="1"/>
     <w:lsdException w:name="Light Shading" w:uiPriority="60"/>

</xml_diff>

<commit_message>
commit #? created overloaded printArray method for ArrayList<Integer> updated Team Division of Labor template.docx
</commit_message>
<xml_diff>
--- a/Team Division of Labor template.docx
+++ b/Team Division of Labor template.docx
@@ -103,20 +103,38 @@
       <w:r>
         <w:t>1.</w:t>
       </w:r>
+      <w:r>
+        <w:t xml:space="preserve"> Colin Tran</w:t>
+      </w:r>
     </w:p>
     <w:p>
       <w:r>
         <w:t>2.</w:t>
       </w:r>
+      <w:r>
+        <w:t xml:space="preserve"> Destiny Thomson-Shen</w:t>
+      </w:r>
+      <w:r>
+        <w:t xml:space="preserve"> - Leader</w:t>
+      </w:r>
     </w:p>
     <w:p>
       <w:r>
         <w:t>3.</w:t>
       </w:r>
+      <w:r>
+        <w:t xml:space="preserve"> </w:t>
+      </w:r>
+      <w:r>
+        <w:t>Mariyah Salat</w:t>
+      </w:r>
     </w:p>
     <w:p>
       <w:r>
         <w:t>4.</w:t>
+      </w:r>
+      <w:r>
+        <w:t xml:space="preserve"> Havish Kota</w:t>
       </w:r>
     </w:p>
     <w:p>
@@ -132,15 +150,15 @@
         <w:tblLook w:val="04A0" w:firstRow="1" w:lastRow="0" w:firstColumn="1" w:lastColumn="0" w:noHBand="0" w:noVBand="1"/>
       </w:tblPr>
       <w:tblGrid>
-        <w:gridCol w:w="445"/>
-        <w:gridCol w:w="4500"/>
-        <w:gridCol w:w="2250"/>
-        <w:gridCol w:w="2155"/>
+        <w:gridCol w:w="495"/>
+        <w:gridCol w:w="4467"/>
+        <w:gridCol w:w="2236"/>
+        <w:gridCol w:w="2152"/>
       </w:tblGrid>
       <w:tr>
         <w:tc>
           <w:tcPr>
-            <w:tcW w:w="445" w:type="dxa"/>
+            <w:tcW w:w="495" w:type="dxa"/>
           </w:tcPr>
           <w:p>
             <w:pPr>
@@ -160,7 +178,7 @@
         </w:tc>
         <w:tc>
           <w:tcPr>
-            <w:tcW w:w="4500" w:type="dxa"/>
+            <w:tcW w:w="4467" w:type="dxa"/>
           </w:tcPr>
           <w:p>
             <w:pPr>
@@ -180,7 +198,7 @@
         </w:tc>
         <w:tc>
           <w:tcPr>
-            <w:tcW w:w="2250" w:type="dxa"/>
+            <w:tcW w:w="2236" w:type="dxa"/>
           </w:tcPr>
           <w:p>
             <w:pPr>
@@ -200,7 +218,7 @@
         </w:tc>
         <w:tc>
           <w:tcPr>
-            <w:tcW w:w="2155" w:type="dxa"/>
+            <w:tcW w:w="2152" w:type="dxa"/>
           </w:tcPr>
           <w:p>
             <w:pPr>
@@ -229,7 +247,7 @@
       <w:tr>
         <w:tc>
           <w:tcPr>
-            <w:tcW w:w="445" w:type="dxa"/>
+            <w:tcW w:w="495" w:type="dxa"/>
           </w:tcPr>
           <w:p>
             <w:r>
@@ -239,7 +257,7 @@
         </w:tc>
         <w:tc>
           <w:tcPr>
-            <w:tcW w:w="4500" w:type="dxa"/>
+            <w:tcW w:w="4467" w:type="dxa"/>
           </w:tcPr>
           <w:p>
             <w:r>
@@ -249,7 +267,7 @@
         </w:tc>
         <w:tc>
           <w:tcPr>
-            <w:tcW w:w="2250" w:type="dxa"/>
+            <w:tcW w:w="2236" w:type="dxa"/>
           </w:tcPr>
           <w:p>
             <w:r>
@@ -259,7 +277,7 @@
         </w:tc>
         <w:tc>
           <w:tcPr>
-            <w:tcW w:w="2155" w:type="dxa"/>
+            <w:tcW w:w="2152" w:type="dxa"/>
           </w:tcPr>
           <w:p>
             <w:r>
@@ -271,7 +289,7 @@
       <w:tr>
         <w:tc>
           <w:tcPr>
-            <w:tcW w:w="445" w:type="dxa"/>
+            <w:tcW w:w="495" w:type="dxa"/>
           </w:tcPr>
           <w:p>
             <w:r>
@@ -281,7 +299,7 @@
         </w:tc>
         <w:tc>
           <w:tcPr>
-            <w:tcW w:w="4500" w:type="dxa"/>
+            <w:tcW w:w="4467" w:type="dxa"/>
           </w:tcPr>
           <w:p>
             <w:r>
@@ -291,7 +309,7 @@
         </w:tc>
         <w:tc>
           <w:tcPr>
-            <w:tcW w:w="2250" w:type="dxa"/>
+            <w:tcW w:w="2236" w:type="dxa"/>
           </w:tcPr>
           <w:p>
             <w:r>
@@ -301,7 +319,7 @@
         </w:tc>
         <w:tc>
           <w:tcPr>
-            <w:tcW w:w="2155" w:type="dxa"/>
+            <w:tcW w:w="2152" w:type="dxa"/>
           </w:tcPr>
           <w:p>
             <w:r>
@@ -313,7 +331,7 @@
       <w:tr>
         <w:tc>
           <w:tcPr>
-            <w:tcW w:w="445" w:type="dxa"/>
+            <w:tcW w:w="495" w:type="dxa"/>
           </w:tcPr>
           <w:p>
             <w:r>
@@ -323,7 +341,7 @@
         </w:tc>
         <w:tc>
           <w:tcPr>
-            <w:tcW w:w="4500" w:type="dxa"/>
+            <w:tcW w:w="4467" w:type="dxa"/>
           </w:tcPr>
           <w:p>
             <w:r>
@@ -333,7 +351,7 @@
         </w:tc>
         <w:tc>
           <w:tcPr>
-            <w:tcW w:w="2250" w:type="dxa"/>
+            <w:tcW w:w="2236" w:type="dxa"/>
           </w:tcPr>
           <w:p>
             <w:r>
@@ -343,7 +361,7 @@
         </w:tc>
         <w:tc>
           <w:tcPr>
-            <w:tcW w:w="2155" w:type="dxa"/>
+            <w:tcW w:w="2152" w:type="dxa"/>
           </w:tcPr>
           <w:p>
             <w:r>
@@ -355,7 +373,7 @@
       <w:tr>
         <w:tc>
           <w:tcPr>
-            <w:tcW w:w="445" w:type="dxa"/>
+            <w:tcW w:w="495" w:type="dxa"/>
           </w:tcPr>
           <w:p>
             <w:r>
@@ -365,7 +383,7 @@
         </w:tc>
         <w:tc>
           <w:tcPr>
-            <w:tcW w:w="4500" w:type="dxa"/>
+            <w:tcW w:w="4467" w:type="dxa"/>
           </w:tcPr>
           <w:p>
             <w:r>
@@ -375,7 +393,7 @@
         </w:tc>
         <w:tc>
           <w:tcPr>
-            <w:tcW w:w="2250" w:type="dxa"/>
+            <w:tcW w:w="2236" w:type="dxa"/>
           </w:tcPr>
           <w:p>
             <w:r>
@@ -385,15 +403,19 @@
         </w:tc>
         <w:tc>
           <w:tcPr>
-            <w:tcW w:w="2155" w:type="dxa"/>
-          </w:tcPr>
-          <w:p/>
-        </w:tc>
-      </w:tr>
-      <w:tr>
-        <w:tc>
-          <w:tcPr>
-            <w:tcW w:w="445" w:type="dxa"/>
+            <w:tcW w:w="2152" w:type="dxa"/>
+          </w:tcPr>
+          <w:p>
+            <w:r>
+              <w:t>Colin</w:t>
+            </w:r>
+          </w:p>
+        </w:tc>
+      </w:tr>
+      <w:tr>
+        <w:tc>
+          <w:tcPr>
+            <w:tcW w:w="495" w:type="dxa"/>
           </w:tcPr>
           <w:p>
             <w:r>
@@ -403,7 +425,7 @@
         </w:tc>
         <w:tc>
           <w:tcPr>
-            <w:tcW w:w="4500" w:type="dxa"/>
+            <w:tcW w:w="4467" w:type="dxa"/>
           </w:tcPr>
           <w:p>
             <w:r>
@@ -413,7 +435,7 @@
         </w:tc>
         <w:tc>
           <w:tcPr>
-            <w:tcW w:w="2250" w:type="dxa"/>
+            <w:tcW w:w="2236" w:type="dxa"/>
           </w:tcPr>
           <w:p>
             <w:r>
@@ -423,21 +445,29 @@
         </w:tc>
         <w:tc>
           <w:tcPr>
-            <w:tcW w:w="2155" w:type="dxa"/>
-          </w:tcPr>
-          <w:p/>
-        </w:tc>
-      </w:tr>
-      <w:tr>
-        <w:tc>
-          <w:tcPr>
-            <w:tcW w:w="445" w:type="dxa"/>
-          </w:tcPr>
-          <w:p/>
-        </w:tc>
-        <w:tc>
-          <w:tcPr>
-            <w:tcW w:w="4500" w:type="dxa"/>
+            <w:tcW w:w="2152" w:type="dxa"/>
+          </w:tcPr>
+          <w:p>
+            <w:r>
+              <w:t>Colin</w:t>
+            </w:r>
+          </w:p>
+        </w:tc>
+      </w:tr>
+      <w:tr>
+        <w:tc>
+          <w:tcPr>
+            <w:tcW w:w="495" w:type="dxa"/>
+          </w:tcPr>
+          <w:p>
+            <w:r>
+              <w:t>6.</w:t>
+            </w:r>
+          </w:p>
+        </w:tc>
+        <w:tc>
+          <w:tcPr>
+            <w:tcW w:w="4467" w:type="dxa"/>
           </w:tcPr>
           <w:p>
             <w:r>
@@ -447,7 +477,7 @@
         </w:tc>
         <w:tc>
           <w:tcPr>
-            <w:tcW w:w="2250" w:type="dxa"/>
+            <w:tcW w:w="2236" w:type="dxa"/>
           </w:tcPr>
           <w:p>
             <w:r>
@@ -457,21 +487,25 @@
         </w:tc>
         <w:tc>
           <w:tcPr>
-            <w:tcW w:w="2155" w:type="dxa"/>
-          </w:tcPr>
-          <w:p/>
-        </w:tc>
-      </w:tr>
-      <w:tr>
-        <w:tc>
-          <w:tcPr>
-            <w:tcW w:w="445" w:type="dxa"/>
-          </w:tcPr>
-          <w:p/>
-        </w:tc>
-        <w:tc>
-          <w:tcPr>
-            <w:tcW w:w="4500" w:type="dxa"/>
+            <w:tcW w:w="2152" w:type="dxa"/>
+          </w:tcPr>
+          <w:p/>
+        </w:tc>
+      </w:tr>
+      <w:tr>
+        <w:tc>
+          <w:tcPr>
+            <w:tcW w:w="495" w:type="dxa"/>
+          </w:tcPr>
+          <w:p>
+            <w:r>
+              <w:t>7.</w:t>
+            </w:r>
+          </w:p>
+        </w:tc>
+        <w:tc>
+          <w:tcPr>
+            <w:tcW w:w="4467" w:type="dxa"/>
           </w:tcPr>
           <w:p>
             <w:r>
@@ -481,7 +515,7 @@
         </w:tc>
         <w:tc>
           <w:tcPr>
-            <w:tcW w:w="2250" w:type="dxa"/>
+            <w:tcW w:w="2236" w:type="dxa"/>
           </w:tcPr>
           <w:p>
             <w:r>
@@ -491,33 +525,786 @@
         </w:tc>
         <w:tc>
           <w:tcPr>
-            <w:tcW w:w="2155" w:type="dxa"/>
-          </w:tcPr>
-          <w:p/>
-        </w:tc>
-      </w:tr>
-      <w:tr>
-        <w:tc>
-          <w:tcPr>
-            <w:tcW w:w="445" w:type="dxa"/>
-          </w:tcPr>
-          <w:p/>
-        </w:tc>
-        <w:tc>
-          <w:tcPr>
-            <w:tcW w:w="4500" w:type="dxa"/>
-          </w:tcPr>
-          <w:p/>
-        </w:tc>
-        <w:tc>
-          <w:tcPr>
-            <w:tcW w:w="2250" w:type="dxa"/>
-          </w:tcPr>
-          <w:p/>
-        </w:tc>
-        <w:tc>
-          <w:tcPr>
-            <w:tcW w:w="2155" w:type="dxa"/>
+            <w:tcW w:w="2152" w:type="dxa"/>
+          </w:tcPr>
+          <w:p/>
+        </w:tc>
+      </w:tr>
+      <w:tr>
+        <w:tc>
+          <w:tcPr>
+            <w:tcW w:w="495" w:type="dxa"/>
+          </w:tcPr>
+          <w:p>
+            <w:r>
+              <w:t>8.</w:t>
+            </w:r>
+          </w:p>
+        </w:tc>
+        <w:tc>
+          <w:tcPr>
+            <w:tcW w:w="4467" w:type="dxa"/>
+          </w:tcPr>
+          <w:p>
+            <w:r>
+              <w:t>Implemented input handl</w:t>
+            </w:r>
+            <w:r>
+              <w:t>ers and corresponding error handlers</w:t>
+            </w:r>
+          </w:p>
+        </w:tc>
+        <w:tc>
+          <w:tcPr>
+            <w:tcW w:w="2236" w:type="dxa"/>
+          </w:tcPr>
+          <w:p>
+            <w:r>
+              <w:t xml:space="preserve">Colin </w:t>
+            </w:r>
+          </w:p>
+        </w:tc>
+        <w:tc>
+          <w:tcPr>
+            <w:tcW w:w="2152" w:type="dxa"/>
+          </w:tcPr>
+          <w:p/>
+        </w:tc>
+      </w:tr>
+      <w:tr>
+        <w:tc>
+          <w:tcPr>
+            <w:tcW w:w="495" w:type="dxa"/>
+          </w:tcPr>
+          <w:p>
+            <w:r>
+              <w:t>9.</w:t>
+            </w:r>
+          </w:p>
+        </w:tc>
+        <w:tc>
+          <w:tcPr>
+            <w:tcW w:w="4467" w:type="dxa"/>
+          </w:tcPr>
+          <w:p>
+            <w:r>
+              <w:t>Implemented Appliance class constructor which increments a count to create unique IDs for every new appliance</w:t>
+            </w:r>
+          </w:p>
+        </w:tc>
+        <w:tc>
+          <w:tcPr>
+            <w:tcW w:w="2236" w:type="dxa"/>
+          </w:tcPr>
+          <w:p>
+            <w:r>
+              <w:t xml:space="preserve">Colin </w:t>
+            </w:r>
+          </w:p>
+        </w:tc>
+        <w:tc>
+          <w:tcPr>
+            <w:tcW w:w="2152" w:type="dxa"/>
+          </w:tcPr>
+          <w:p/>
+        </w:tc>
+      </w:tr>
+      <w:tr>
+        <w:tc>
+          <w:tcPr>
+            <w:tcW w:w="495" w:type="dxa"/>
+          </w:tcPr>
+          <w:p>
+            <w:r>
+              <w:t>10.</w:t>
+            </w:r>
+          </w:p>
+        </w:tc>
+        <w:tc>
+          <w:tcPr>
+            <w:tcW w:w="4467" w:type="dxa"/>
+          </w:tcPr>
+          <w:p>
+            <w:r>
+              <w:t>Created Appliance class fields, accessors, mutators, and other methods</w:t>
+            </w:r>
+          </w:p>
+        </w:tc>
+        <w:tc>
+          <w:tcPr>
+            <w:tcW w:w="2236" w:type="dxa"/>
+          </w:tcPr>
+          <w:p>
+            <w:r>
+              <w:t xml:space="preserve">Colin </w:t>
+            </w:r>
+          </w:p>
+        </w:tc>
+        <w:tc>
+          <w:tcPr>
+            <w:tcW w:w="2152" w:type="dxa"/>
+          </w:tcPr>
+          <w:p/>
+        </w:tc>
+      </w:tr>
+      <w:tr>
+        <w:tc>
+          <w:tcPr>
+            <w:tcW w:w="495" w:type="dxa"/>
+          </w:tcPr>
+          <w:p>
+            <w:r>
+              <w:t>11.</w:t>
+            </w:r>
+          </w:p>
+        </w:tc>
+        <w:tc>
+          <w:tcPr>
+            <w:tcW w:w="4467" w:type="dxa"/>
+          </w:tcPr>
+          <w:p>
+            <w:r>
+              <w:t>Implemented method to add appliance to existing list</w:t>
+            </w:r>
+          </w:p>
+        </w:tc>
+        <w:tc>
+          <w:tcPr>
+            <w:tcW w:w="2236" w:type="dxa"/>
+          </w:tcPr>
+          <w:p>
+            <w:r>
+              <w:t xml:space="preserve">Colin </w:t>
+            </w:r>
+          </w:p>
+        </w:tc>
+        <w:tc>
+          <w:tcPr>
+            <w:tcW w:w="2152" w:type="dxa"/>
+          </w:tcPr>
+          <w:p/>
+        </w:tc>
+      </w:tr>
+      <w:tr>
+        <w:tc>
+          <w:tcPr>
+            <w:tcW w:w="495" w:type="dxa"/>
+          </w:tcPr>
+          <w:p>
+            <w:r>
+              <w:t>12.</w:t>
+            </w:r>
+          </w:p>
+        </w:tc>
+        <w:tc>
+          <w:tcPr>
+            <w:tcW w:w="4467" w:type="dxa"/>
+          </w:tcPr>
+          <w:p>
+            <w:r>
+              <w:t>Implemented method to delete appliance or clear all appliances from existing list</w:t>
+            </w:r>
+          </w:p>
+        </w:tc>
+        <w:tc>
+          <w:tcPr>
+            <w:tcW w:w="2236" w:type="dxa"/>
+          </w:tcPr>
+          <w:p>
+            <w:r>
+              <w:t xml:space="preserve">Colin </w:t>
+            </w:r>
+          </w:p>
+        </w:tc>
+        <w:tc>
+          <w:tcPr>
+            <w:tcW w:w="2152" w:type="dxa"/>
+          </w:tcPr>
+          <w:p/>
+        </w:tc>
+      </w:tr>
+      <w:tr>
+        <w:tc>
+          <w:tcPr>
+            <w:tcW w:w="495" w:type="dxa"/>
+          </w:tcPr>
+          <w:p>
+            <w:r>
+              <w:t>13.</w:t>
+            </w:r>
+          </w:p>
+        </w:tc>
+        <w:tc>
+          <w:tcPr>
+            <w:tcW w:w="4467" w:type="dxa"/>
+          </w:tcPr>
+          <w:p>
+            <w:r>
+              <w:t>Implemented method to list appliances</w:t>
+            </w:r>
+          </w:p>
+        </w:tc>
+        <w:tc>
+          <w:tcPr>
+            <w:tcW w:w="2236" w:type="dxa"/>
+          </w:tcPr>
+          <w:p>
+            <w:r>
+              <w:t xml:space="preserve">Colin </w:t>
+            </w:r>
+          </w:p>
+        </w:tc>
+        <w:tc>
+          <w:tcPr>
+            <w:tcW w:w="2152" w:type="dxa"/>
+          </w:tcPr>
+          <w:p/>
+        </w:tc>
+      </w:tr>
+      <w:tr>
+        <w:tc>
+          <w:tcPr>
+            <w:tcW w:w="495" w:type="dxa"/>
+          </w:tcPr>
+          <w:p>
+            <w:r>
+              <w:lastRenderedPageBreak/>
+              <w:t>14.</w:t>
+            </w:r>
+          </w:p>
+        </w:tc>
+        <w:tc>
+          <w:tcPr>
+            <w:tcW w:w="4467" w:type="dxa"/>
+          </w:tcPr>
+          <w:p>
+            <w:r>
+              <w:t>Implemented algorithm to turn smart appliances to low and start browning out locations</w:t>
+            </w:r>
+          </w:p>
+        </w:tc>
+        <w:tc>
+          <w:tcPr>
+            <w:tcW w:w="2236" w:type="dxa"/>
+          </w:tcPr>
+          <w:p>
+            <w:r>
+              <w:t xml:space="preserve">Colin </w:t>
+            </w:r>
+          </w:p>
+        </w:tc>
+        <w:tc>
+          <w:tcPr>
+            <w:tcW w:w="2152" w:type="dxa"/>
+          </w:tcPr>
+          <w:p/>
+        </w:tc>
+      </w:tr>
+      <w:tr>
+        <w:tc>
+          <w:tcPr>
+            <w:tcW w:w="495" w:type="dxa"/>
+          </w:tcPr>
+          <w:p>
+            <w:r>
+              <w:t>15.</w:t>
+            </w:r>
+          </w:p>
+        </w:tc>
+        <w:tc>
+          <w:tcPr>
+            <w:tcW w:w="4467" w:type="dxa"/>
+          </w:tcPr>
+          <w:p>
+            <w:r>
+              <w:t>Implemented switch case menu and error handling for each case</w:t>
+            </w:r>
+          </w:p>
+        </w:tc>
+        <w:tc>
+          <w:tcPr>
+            <w:tcW w:w="2236" w:type="dxa"/>
+          </w:tcPr>
+          <w:p>
+            <w:r>
+              <w:t>Colin</w:t>
+            </w:r>
+          </w:p>
+        </w:tc>
+        <w:tc>
+          <w:tcPr>
+            <w:tcW w:w="2152" w:type="dxa"/>
+          </w:tcPr>
+          <w:p/>
+        </w:tc>
+      </w:tr>
+      <w:tr>
+        <w:tc>
+          <w:tcPr>
+            <w:tcW w:w="495" w:type="dxa"/>
+          </w:tcPr>
+          <w:p>
+            <w:r>
+              <w:t>16.</w:t>
+            </w:r>
+          </w:p>
+        </w:tc>
+        <w:tc>
+          <w:tcPr>
+            <w:tcW w:w="4467" w:type="dxa"/>
+          </w:tcPr>
+          <w:p>
+            <w:r>
+              <w:t>Implemented loop that increments for number of steps given by user</w:t>
+            </w:r>
+          </w:p>
+        </w:tc>
+        <w:tc>
+          <w:tcPr>
+            <w:tcW w:w="2236" w:type="dxa"/>
+          </w:tcPr>
+          <w:p>
+            <w:r>
+              <w:t>Colin</w:t>
+            </w:r>
+          </w:p>
+        </w:tc>
+        <w:tc>
+          <w:tcPr>
+            <w:tcW w:w="2152" w:type="dxa"/>
+          </w:tcPr>
+          <w:p/>
+        </w:tc>
+      </w:tr>
+      <w:tr>
+        <w:tc>
+          <w:tcPr>
+            <w:tcW w:w="495" w:type="dxa"/>
+          </w:tcPr>
+          <w:p>
+            <w:r>
+              <w:t>17.</w:t>
+            </w:r>
+          </w:p>
+        </w:tc>
+        <w:tc>
+          <w:tcPr>
+            <w:tcW w:w="4467" w:type="dxa"/>
+          </w:tcPr>
+          <w:p>
+            <w:r>
+              <w:t xml:space="preserve">Implemented loop to iterate through all appliances and turn them on based on appliance </w:t>
+            </w:r>
+            <w:proofErr w:type="spellStart"/>
+            <w:r>
+              <w:t>ProbOn</w:t>
+            </w:r>
+            <w:proofErr w:type="spellEnd"/>
+            <w:r>
+              <w:t xml:space="preserve"> and random float probability</w:t>
+            </w:r>
+          </w:p>
+        </w:tc>
+        <w:tc>
+          <w:tcPr>
+            <w:tcW w:w="2236" w:type="dxa"/>
+          </w:tcPr>
+          <w:p>
+            <w:r>
+              <w:t>Colin</w:t>
+            </w:r>
+          </w:p>
+        </w:tc>
+        <w:tc>
+          <w:tcPr>
+            <w:tcW w:w="2152" w:type="dxa"/>
+          </w:tcPr>
+          <w:p/>
+        </w:tc>
+      </w:tr>
+      <w:tr>
+        <w:tc>
+          <w:tcPr>
+            <w:tcW w:w="495" w:type="dxa"/>
+          </w:tcPr>
+          <w:p>
+            <w:r>
+              <w:t>18.</w:t>
+            </w:r>
+          </w:p>
+        </w:tc>
+        <w:tc>
+          <w:tcPr>
+            <w:tcW w:w="4467" w:type="dxa"/>
+          </w:tcPr>
+          <w:p>
+            <w:r>
+              <w:t>Implemented error handling for file writer</w:t>
+            </w:r>
+          </w:p>
+        </w:tc>
+        <w:tc>
+          <w:tcPr>
+            <w:tcW w:w="2236" w:type="dxa"/>
+          </w:tcPr>
+          <w:p>
+            <w:r>
+              <w:t>Colin</w:t>
+            </w:r>
+          </w:p>
+        </w:tc>
+        <w:tc>
+          <w:tcPr>
+            <w:tcW w:w="2152" w:type="dxa"/>
+          </w:tcPr>
+          <w:p/>
+        </w:tc>
+      </w:tr>
+      <w:tr>
+        <w:tc>
+          <w:tcPr>
+            <w:tcW w:w="495" w:type="dxa"/>
+          </w:tcPr>
+          <w:p>
+            <w:r>
+              <w:t>19.</w:t>
+            </w:r>
+          </w:p>
+        </w:tc>
+        <w:tc>
+          <w:tcPr>
+            <w:tcW w:w="4467" w:type="dxa"/>
+          </w:tcPr>
+          <w:p>
+            <w:r>
+              <w:t>Implemented arrays to keep track of affected appliances and locations each step</w:t>
+            </w:r>
+          </w:p>
+        </w:tc>
+        <w:tc>
+          <w:tcPr>
+            <w:tcW w:w="2236" w:type="dxa"/>
+          </w:tcPr>
+          <w:p>
+            <w:r>
+              <w:t>Colin</w:t>
+            </w:r>
+          </w:p>
+        </w:tc>
+        <w:tc>
+          <w:tcPr>
+            <w:tcW w:w="2152" w:type="dxa"/>
+          </w:tcPr>
+          <w:p/>
+        </w:tc>
+      </w:tr>
+      <w:tr>
+        <w:tc>
+          <w:tcPr>
+            <w:tcW w:w="495" w:type="dxa"/>
+          </w:tcPr>
+          <w:p>
+            <w:r>
+              <w:t>20.</w:t>
+            </w:r>
+          </w:p>
+        </w:tc>
+        <w:tc>
+          <w:tcPr>
+            <w:tcW w:w="4467" w:type="dxa"/>
+          </w:tcPr>
+          <w:p>
+            <w:r>
+              <w:t>Implemented arrays to keep track of current state of all appliances at end of each step</w:t>
+            </w:r>
+          </w:p>
+        </w:tc>
+        <w:tc>
+          <w:tcPr>
+            <w:tcW w:w="2236" w:type="dxa"/>
+          </w:tcPr>
+          <w:p>
+            <w:r>
+              <w:t>Colin</w:t>
+            </w:r>
+          </w:p>
+        </w:tc>
+        <w:tc>
+          <w:tcPr>
+            <w:tcW w:w="2152" w:type="dxa"/>
+          </w:tcPr>
+          <w:p/>
+        </w:tc>
+      </w:tr>
+      <w:tr>
+        <w:tc>
+          <w:tcPr>
+            <w:tcW w:w="495" w:type="dxa"/>
+          </w:tcPr>
+          <w:p>
+            <w:r>
+              <w:t>21.</w:t>
+            </w:r>
+          </w:p>
+        </w:tc>
+        <w:tc>
+          <w:tcPr>
+            <w:tcW w:w="4467" w:type="dxa"/>
+          </w:tcPr>
+          <w:p>
+            <w:r>
+              <w:t xml:space="preserve">Implemented </w:t>
+            </w:r>
+            <w:r>
+              <w:t>summary report to terminal screen for simulation</w:t>
+            </w:r>
+          </w:p>
+        </w:tc>
+        <w:tc>
+          <w:tcPr>
+            <w:tcW w:w="2236" w:type="dxa"/>
+          </w:tcPr>
+          <w:p>
+            <w:r>
+              <w:t>Colin</w:t>
+            </w:r>
+          </w:p>
+        </w:tc>
+        <w:tc>
+          <w:tcPr>
+            <w:tcW w:w="2152" w:type="dxa"/>
+          </w:tcPr>
+          <w:p/>
+        </w:tc>
+      </w:tr>
+      <w:tr>
+        <w:tc>
+          <w:tcPr>
+            <w:tcW w:w="495" w:type="dxa"/>
+          </w:tcPr>
+          <w:p>
+            <w:r>
+              <w:t>22.</w:t>
+            </w:r>
+          </w:p>
+        </w:tc>
+        <w:tc>
+          <w:tcPr>
+            <w:tcW w:w="4467" w:type="dxa"/>
+          </w:tcPr>
+          <w:p>
+            <w:r>
+              <w:t>Implemented the simulation</w:t>
+            </w:r>
+          </w:p>
+        </w:tc>
+        <w:tc>
+          <w:tcPr>
+            <w:tcW w:w="2236" w:type="dxa"/>
+          </w:tcPr>
+          <w:p>
+            <w:r>
+              <w:t>Colin</w:t>
+            </w:r>
+          </w:p>
+        </w:tc>
+        <w:tc>
+          <w:tcPr>
+            <w:tcW w:w="2152" w:type="dxa"/>
+          </w:tcPr>
+          <w:p/>
+        </w:tc>
+      </w:tr>
+      <w:tr>
+        <w:tc>
+          <w:tcPr>
+            <w:tcW w:w="495" w:type="dxa"/>
+          </w:tcPr>
+          <w:p>
+            <w:r>
+              <w:t>23.</w:t>
+            </w:r>
+          </w:p>
+        </w:tc>
+        <w:tc>
+          <w:tcPr>
+            <w:tcW w:w="4467" w:type="dxa"/>
+          </w:tcPr>
+          <w:p>
+            <w:r>
+              <w:t>Created README.txt for using program</w:t>
+            </w:r>
+          </w:p>
+        </w:tc>
+        <w:tc>
+          <w:tcPr>
+            <w:tcW w:w="2236" w:type="dxa"/>
+          </w:tcPr>
+          <w:p>
+            <w:r>
+              <w:t>Colin</w:t>
+            </w:r>
+          </w:p>
+        </w:tc>
+        <w:tc>
+          <w:tcPr>
+            <w:tcW w:w="2152" w:type="dxa"/>
+          </w:tcPr>
+          <w:p/>
+        </w:tc>
+      </w:tr>
+      <w:tr>
+        <w:tc>
+          <w:tcPr>
+            <w:tcW w:w="495" w:type="dxa"/>
+          </w:tcPr>
+          <w:p>
+            <w:r>
+              <w:t>24.</w:t>
+            </w:r>
+          </w:p>
+        </w:tc>
+        <w:tc>
+          <w:tcPr>
+            <w:tcW w:w="4467" w:type="dxa"/>
+          </w:tcPr>
+          <w:p>
+            <w:r>
+              <w:t>Created UML class diagrams for presentation</w:t>
+            </w:r>
+          </w:p>
+        </w:tc>
+        <w:tc>
+          <w:tcPr>
+            <w:tcW w:w="2236" w:type="dxa"/>
+          </w:tcPr>
+          <w:p>
+            <w:r>
+              <w:t>Colin</w:t>
+            </w:r>
+          </w:p>
+        </w:tc>
+        <w:tc>
+          <w:tcPr>
+            <w:tcW w:w="2152" w:type="dxa"/>
+          </w:tcPr>
+          <w:p/>
+        </w:tc>
+      </w:tr>
+      <w:tr>
+        <w:tc>
+          <w:tcPr>
+            <w:tcW w:w="495" w:type="dxa"/>
+          </w:tcPr>
+          <w:p>
+            <w:r>
+              <w:t>25.</w:t>
+            </w:r>
+          </w:p>
+        </w:tc>
+        <w:tc>
+          <w:tcPr>
+            <w:tcW w:w="4467" w:type="dxa"/>
+          </w:tcPr>
+          <w:p>
+            <w:r>
+              <w:t xml:space="preserve">Created </w:t>
+            </w:r>
+            <w:r>
+              <w:t xml:space="preserve">description of </w:t>
+            </w:r>
+            <w:r>
+              <w:t>our</w:t>
+            </w:r>
+            <w:r>
+              <w:t xml:space="preserve"> algorithm to change the status from “on” to “low” for smart appliances and strategy to “brown out” locations</w:t>
+            </w:r>
+            <w:r>
+              <w:t xml:space="preserve"> for presentation</w:t>
+            </w:r>
+          </w:p>
+        </w:tc>
+        <w:tc>
+          <w:tcPr>
+            <w:tcW w:w="2236" w:type="dxa"/>
+          </w:tcPr>
+          <w:p>
+            <w:r>
+              <w:t>Colin</w:t>
+            </w:r>
+          </w:p>
+        </w:tc>
+        <w:tc>
+          <w:tcPr>
+            <w:tcW w:w="2152" w:type="dxa"/>
+          </w:tcPr>
+          <w:p/>
+        </w:tc>
+      </w:tr>
+      <w:tr>
+        <w:tc>
+          <w:tcPr>
+            <w:tcW w:w="495" w:type="dxa"/>
+          </w:tcPr>
+          <w:p>
+            <w:r>
+              <w:t>26.</w:t>
+            </w:r>
+          </w:p>
+        </w:tc>
+        <w:tc>
+          <w:tcPr>
+            <w:tcW w:w="4467" w:type="dxa"/>
+          </w:tcPr>
+          <w:p>
+            <w:r>
+              <w:t>Implemented method to find max affected location(s)</w:t>
+            </w:r>
+          </w:p>
+        </w:tc>
+        <w:tc>
+          <w:tcPr>
+            <w:tcW w:w="2236" w:type="dxa"/>
+          </w:tcPr>
+          <w:p>
+            <w:r>
+              <w:t>Colin</w:t>
+            </w:r>
+          </w:p>
+        </w:tc>
+        <w:tc>
+          <w:tcPr>
+            <w:tcW w:w="2152" w:type="dxa"/>
+          </w:tcPr>
+          <w:p/>
+        </w:tc>
+      </w:tr>
+      <w:tr>
+        <w:tc>
+          <w:tcPr>
+            <w:tcW w:w="495" w:type="dxa"/>
+          </w:tcPr>
+          <w:p>
+            <w:r>
+              <w:t>27.</w:t>
+            </w:r>
+          </w:p>
+        </w:tc>
+        <w:tc>
+          <w:tcPr>
+            <w:tcW w:w="4467" w:type="dxa"/>
+          </w:tcPr>
+          <w:p/>
+        </w:tc>
+        <w:tc>
+          <w:tcPr>
+            <w:tcW w:w="2236" w:type="dxa"/>
+          </w:tcPr>
+          <w:p/>
+        </w:tc>
+        <w:tc>
+          <w:tcPr>
+            <w:tcW w:w="2152" w:type="dxa"/>
           </w:tcPr>
           <w:p/>
         </w:tc>

</xml_diff>